<commit_message>
done wih reflection ques 1
</commit_message>
<xml_diff>
--- a/Documents/ScrumReports/ms5-scrum-report.docx
+++ b/Documents/ScrumReports/ms5-scrum-report.docx
@@ -235,7 +235,15 @@
         </w:numPr>
       </w:pPr>
       <w:r>
-        <w:t>Finish implementing/coding whitebox tests. Store in repo, executed, results in Jira (and on corresponding test documents, and debugged.</w:t>
+        <w:t xml:space="preserve">Finish implementing/coding </w:t>
+      </w:r>
+      <w:proofErr w:type="spellStart"/>
+      <w:r>
+        <w:t>whitebox</w:t>
+      </w:r>
+      <w:proofErr w:type="spellEnd"/>
+      <w:r>
+        <w:t xml:space="preserve"> tests. Store in repo, executed, results in Jira (and on corresponding test documents, and debugged.</w:t>
       </w:r>
     </w:p>
     <w:p>
@@ -651,7 +659,23 @@
               <w:pStyle w:val="Default"/>
             </w:pPr>
             <w:r>
-              <w:t>Finish coding blackbox and whitebox cases (well-designed, written, and documented)</w:t>
+              <w:t xml:space="preserve">Finish coding </w:t>
+            </w:r>
+            <w:proofErr w:type="spellStart"/>
+            <w:r>
+              <w:t>blackbox</w:t>
+            </w:r>
+            <w:proofErr w:type="spellEnd"/>
+            <w:r>
+              <w:t xml:space="preserve"> and </w:t>
+            </w:r>
+            <w:proofErr w:type="spellStart"/>
+            <w:r>
+              <w:t>whitebox</w:t>
+            </w:r>
+            <w:proofErr w:type="spellEnd"/>
+            <w:r>
+              <w:t xml:space="preserve"> cases (well-designed, written, and documented)</w:t>
             </w:r>
           </w:p>
         </w:tc>
@@ -2230,8 +2254,19 @@
                 <w:sz w:val="28"/>
                 <w:szCs w:val="28"/>
               </w:rPr>
-              <w:t>How we create integration in UnitTest</w:t>
-            </w:r>
+              <w:t xml:space="preserve">How we create integration in </w:t>
+            </w:r>
+            <w:proofErr w:type="spellStart"/>
+            <w:r>
+              <w:rPr>
+                <w:b/>
+                <w:bCs/>
+                <w:sz w:val="28"/>
+                <w:szCs w:val="28"/>
+              </w:rPr>
+              <w:t>UnitTest</w:t>
+            </w:r>
+            <w:proofErr w:type="spellEnd"/>
           </w:p>
         </w:tc>
         <w:tc>
@@ -3042,8 +3077,19 @@
                 <w:sz w:val="28"/>
                 <w:szCs w:val="28"/>
               </w:rPr>
-              <w:t>2 hrs</w:t>
-            </w:r>
+              <w:t xml:space="preserve">2 </w:t>
+            </w:r>
+            <w:proofErr w:type="spellStart"/>
+            <w:r>
+              <w:rPr>
+                <w:b/>
+                <w:bCs/>
+                <w:sz w:val="28"/>
+                <w:szCs w:val="28"/>
+              </w:rPr>
+              <w:t>hrs</w:t>
+            </w:r>
+            <w:proofErr w:type="spellEnd"/>
           </w:p>
         </w:tc>
         <w:tc>
@@ -4900,6 +4946,9 @@
           <w:ilvl w:val="0"/>
           <w:numId w:val="3"/>
         </w:numPr>
+        <w:rPr>
+          <w:lang w:val="en-IN"/>
+        </w:rPr>
       </w:pPr>
       <w:r>
         <w:t xml:space="preserve">At this point, you are using the GIT hook to automate testing. </w:t>
@@ -4921,22 +4970,26 @@
         <w:br/>
       </w:r>
       <w:r>
-        <w:br/>
-      </w:r>
-      <w:r>
-        <w:br/>
-      </w:r>
-      <w:r>
-        <w:br/>
-      </w:r>
-      <w:r>
-        <w:br/>
-      </w:r>
-      <w:r>
-        <w:br/>
-      </w:r>
-      <w:r>
-        <w:br/>
+        <w:rPr>
+          <w:lang w:val="en-IN"/>
+        </w:rPr>
+        <w:t xml:space="preserve">In some cases, test failures have stopped code from being pushed to the repository because of the automated testing of the Git hook software. This happened as a result of codebase modifications that created problems and caused test cases to </w:t>
+      </w:r>
+      <w:proofErr w:type="spellStart"/>
+      <w:proofErr w:type="gramStart"/>
+      <w:r>
+        <w:rPr>
+          <w:lang w:val="en-IN"/>
+        </w:rPr>
+        <w:t>fail.We</w:t>
+      </w:r>
+      <w:proofErr w:type="spellEnd"/>
+      <w:proofErr w:type="gramEnd"/>
+      <w:r>
+        <w:rPr>
+          <w:lang w:val="en-IN"/>
+        </w:rPr>
+        <w:t xml:space="preserve"> took a methodical approach to fixing this issue so that the code would continue to be stable and functioning. To find the source of the problem, we first thoroughly examined the test cases that failed. After determining the issue, we changed the code as needed to fix the problems and guarantee that the test cases succeeded. We made the necessary adjustments, executed the test cases, and verified that each one was successful before pushing the new code to the repository.</w:t>
       </w:r>
     </w:p>
     <w:p>
@@ -4948,40 +5001,7 @@
         </w:numPr>
       </w:pPr>
       <w:r>
-        <w:t xml:space="preserve">Explain why we are </w:t>
-      </w:r>
-      <w:r>
-        <w:t>automating the testing process and what the advantages of this automation are.</w:t>
-      </w:r>
-      <w:r>
         <w:br/>
-      </w:r>
-      <w:r>
-        <w:br/>
-      </w:r>
-      <w:r>
-        <w:br/>
-      </w:r>
-      <w:r>
-        <w:t>Firstly , a</w:t>
-      </w:r>
-      <w:r>
-        <w:t xml:space="preserve">utomating the testing process enhances efficiency by speeding up testing and ensuring consistency, thereby avoiding repetitive test executions and making it more cost-effective to meet project deadlines. </w:t>
-      </w:r>
-      <w:r>
-        <w:t>In additionally, It</w:t>
-      </w:r>
-      <w:r>
-        <w:t xml:space="preserve"> helps increase test coverage, enabling the early detection of bugs and improving software quality. Furthermore, automation supports agile practices, aligning with development and continuous integration. </w:t>
-      </w:r>
-      <w:r>
-        <w:t>Last but not least</w:t>
-      </w:r>
-      <w:r>
-        <w:t>, a</w:t>
-      </w:r>
-      <w:r>
-        <w:t>utomated tests are more accurate than manual testing, eliminating user input errors, and can scale effectively to handle complex scenarios. In general, automated testing enables the fast delivery of high-quality software with greater reliability and confidence.</w:t>
       </w:r>
       <w:r>
         <w:br/>
@@ -5008,19 +5028,10 @@
         </w:numPr>
       </w:pPr>
       <w:r>
-        <w:t>Did you find the integration and acceptance tests more difficult to write than the black box and white box tests? I</w:t>
-      </w:r>
-      <w:r>
-        <w:t>f so</w:t>
-      </w:r>
-      <w:r>
-        <w:t>, why were they harder to write</w:t>
-      </w:r>
-      <w:r>
-        <w:t>? Did you write more white box and black box tests</w:t>
-      </w:r>
-      <w:r>
-        <w:t xml:space="preserve"> or more integration and acceptance tests?</w:t>
+        <w:t xml:space="preserve">Explain why we are </w:t>
+      </w:r>
+      <w:r>
+        <w:t>automating the testing process and what the advantages of this automation are.</w:t>
       </w:r>
       <w:r>
         <w:br/>
@@ -5030,6 +5041,37 @@
       </w:r>
       <w:r>
         <w:br/>
+      </w:r>
+      <w:proofErr w:type="gramStart"/>
+      <w:r>
+        <w:t>Firstly ,</w:t>
+      </w:r>
+      <w:proofErr w:type="gramEnd"/>
+      <w:r>
+        <w:t xml:space="preserve"> a</w:t>
+      </w:r>
+      <w:r>
+        <w:t xml:space="preserve">utomating the testing process enhances efficiency by speeding up testing and ensuring consistency, thereby avoiding repetitive test executions and making it more cost-effective to meet project deadlines. </w:t>
+      </w:r>
+      <w:r>
+        <w:t xml:space="preserve">In additionally, </w:t>
+      </w:r>
+      <w:proofErr w:type="gramStart"/>
+      <w:r>
+        <w:t>It</w:t>
+      </w:r>
+      <w:proofErr w:type="gramEnd"/>
+      <w:r>
+        <w:t xml:space="preserve"> helps increase test coverage, enabling the early detection of bugs and improving software quality. Furthermore, automation supports agile practices, aligning with development and continuous integration. </w:t>
+      </w:r>
+      <w:r>
+        <w:t>Last but not least</w:t>
+      </w:r>
+      <w:r>
+        <w:t>, a</w:t>
+      </w:r>
+      <w:r>
+        <w:t>utomated tests are more accurate than manual testing, eliminating user input errors, and can scale effectively to handle complex scenarios. In general, automated testing enables the fast delivery of high-quality software with greater reliability and confidence.</w:t>
       </w:r>
       <w:r>
         <w:br/>
@@ -5056,6 +5098,63 @@
         </w:numPr>
       </w:pPr>
       <w:r>
+        <w:t>Did you find the integration and acceptance tests more difficult to write than the black box and white box tests? I</w:t>
+      </w:r>
+      <w:r>
+        <w:t>f so</w:t>
+      </w:r>
+      <w:r>
+        <w:t>, why were they harder to write</w:t>
+      </w:r>
+      <w:r>
+        <w:t xml:space="preserve">? Did you write </w:t>
+      </w:r>
+      <w:proofErr w:type="gramStart"/>
+      <w:r>
+        <w:t>more white</w:t>
+      </w:r>
+      <w:proofErr w:type="gramEnd"/>
+      <w:r>
+        <w:t xml:space="preserve"> box and black box tests</w:t>
+      </w:r>
+      <w:r>
+        <w:t xml:space="preserve"> or more integration and acceptance tests?</w:t>
+      </w:r>
+      <w:r>
+        <w:br/>
+      </w:r>
+      <w:r>
+        <w:br/>
+      </w:r>
+      <w:r>
+        <w:br/>
+      </w:r>
+      <w:r>
+        <w:br/>
+      </w:r>
+      <w:r>
+        <w:br/>
+      </w:r>
+      <w:r>
+        <w:br/>
+      </w:r>
+      <w:r>
+        <w:br/>
+      </w:r>
+      <w:r>
+        <w:br/>
+      </w:r>
+    </w:p>
+    <w:p>
+      <w:pPr>
+        <w:pStyle w:val="ListParagraph"/>
+        <w:numPr>
+          <w:ilvl w:val="0"/>
+          <w:numId w:val="3"/>
+        </w:numPr>
+      </w:pPr>
+      <w:r>
+        <w:lastRenderedPageBreak/>
         <w:t xml:space="preserve">Explain why it is necessary to write integration and acceptance tests </w:t>
       </w:r>
       <w:r>
@@ -6458,26 +6557,6 @@
 </file>
 
 <file path=customXml/item1.xml><?xml version="1.0" encoding="utf-8"?>
-<?mso-contentType ?>
-<FormTemplates xmlns="http://schemas.microsoft.com/sharepoint/v3/contenttype/forms">
-  <Display>DocumentLibraryForm</Display>
-  <Edit>DocumentLibraryForm</Edit>
-  <New>DocumentLibraryForm</New>
-</FormTemplates>
-</file>
-
-<file path=customXml/item2.xml><?xml version="1.0" encoding="utf-8"?>
-<p:properties xmlns:p="http://schemas.microsoft.com/office/2006/metadata/properties" xmlns:xsi="http://www.w3.org/2001/XMLSchema-instance" xmlns:pc="http://schemas.microsoft.com/office/infopath/2007/PartnerControls">
-  <documentManagement>
-    <TaxCatchAll xmlns="7db3b190-d1cf-4882-bee6-3064ce691739" xsi:nil="true"/>
-    <lcf76f155ced4ddcb4097134ff3c332f xmlns="7e7c8aa9-4be2-48a6-a0f7-80013db2e73b">
-      <Terms xmlns="http://schemas.microsoft.com/office/infopath/2007/PartnerControls"/>
-    </lcf76f155ced4ddcb4097134ff3c332f>
-  </documentManagement>
-</p:properties>
-</file>
-
-<file path=customXml/item3.xml><?xml version="1.0" encoding="utf-8"?>
 <ct:contentTypeSchema xmlns:ct="http://schemas.microsoft.com/office/2006/metadata/contentType" xmlns:ma="http://schemas.microsoft.com/office/2006/metadata/properties/metaAttributes" ct:_="" ma:_="" ma:contentTypeName="Document" ma:contentTypeID="0x010100068B9DB3898E1840A1985BE38A336A09" ma:contentTypeVersion="12" ma:contentTypeDescription="Create a new document." ma:contentTypeScope="" ma:versionID="2e7fe1ede33cf1dc680f0e4a7db54bb2">
   <xsd:schema xmlns:xsd="http://www.w3.org/2001/XMLSchema" xmlns:xs="http://www.w3.org/2001/XMLSchema" xmlns:p="http://schemas.microsoft.com/office/2006/metadata/properties" xmlns:ns2="7e7c8aa9-4be2-48a6-a0f7-80013db2e73b" xmlns:ns3="7db3b190-d1cf-4882-bee6-3064ce691739" targetNamespace="http://schemas.microsoft.com/office/2006/metadata/properties" ma:root="true" ma:fieldsID="c518a831eea8f0d02cef310fd2c9fe1b" ns2:_="" ns3:_="">
     <xsd:import namespace="7e7c8aa9-4be2-48a6-a0f7-80013db2e73b"/>
@@ -6680,10 +6759,41 @@
 </ct:contentTypeSchema>
 </file>
 
+<file path=customXml/item2.xml><?xml version="1.0" encoding="utf-8"?>
+<p:properties xmlns:p="http://schemas.microsoft.com/office/2006/metadata/properties" xmlns:xsi="http://www.w3.org/2001/XMLSchema-instance" xmlns:pc="http://schemas.microsoft.com/office/infopath/2007/PartnerControls">
+  <documentManagement>
+    <TaxCatchAll xmlns="7db3b190-d1cf-4882-bee6-3064ce691739" xsi:nil="true"/>
+    <lcf76f155ced4ddcb4097134ff3c332f xmlns="7e7c8aa9-4be2-48a6-a0f7-80013db2e73b">
+      <Terms xmlns="http://schemas.microsoft.com/office/infopath/2007/PartnerControls"/>
+    </lcf76f155ced4ddcb4097134ff3c332f>
+  </documentManagement>
+</p:properties>
+</file>
+
+<file path=customXml/item3.xml><?xml version="1.0" encoding="utf-8"?>
+<?mso-contentType ?>
+<FormTemplates xmlns="http://schemas.microsoft.com/sharepoint/v3/contenttype/forms">
+  <Display>DocumentLibraryForm</Display>
+  <Edit>DocumentLibraryForm</Edit>
+  <New>DocumentLibraryForm</New>
+</FormTemplates>
+</file>
+
 <file path=customXml/itemProps1.xml><?xml version="1.0" encoding="utf-8"?>
-<ds:datastoreItem xmlns:ds="http://schemas.openxmlformats.org/officeDocument/2006/customXml" ds:itemID="{527B54F7-0783-466E-9FEB-1C222DBD4603}">
+<ds:datastoreItem xmlns:ds="http://schemas.openxmlformats.org/officeDocument/2006/customXml" ds:itemID="{2EE9562F-1B0D-472B-B30E-C82A63E85FCA}">
   <ds:schemaRefs>
-    <ds:schemaRef ds:uri="http://schemas.microsoft.com/sharepoint/v3/contenttype/forms"/>
+    <ds:schemaRef ds:uri="http://schemas.microsoft.com/office/2006/metadata/contentType"/>
+    <ds:schemaRef ds:uri="http://schemas.microsoft.com/office/2006/metadata/properties/metaAttributes"/>
+    <ds:schemaRef ds:uri="http://www.w3.org/2001/XMLSchema"/>
+    <ds:schemaRef ds:uri="http://schemas.microsoft.com/office/2006/metadata/properties"/>
+    <ds:schemaRef ds:uri="7e7c8aa9-4be2-48a6-a0f7-80013db2e73b"/>
+    <ds:schemaRef ds:uri="7db3b190-d1cf-4882-bee6-3064ce691739"/>
+    <ds:schemaRef ds:uri="http://schemas.microsoft.com/office/2006/documentManagement/types"/>
+    <ds:schemaRef ds:uri="http://schemas.microsoft.com/office/infopath/2007/PartnerControls"/>
+    <ds:schemaRef ds:uri="http://schemas.openxmlformats.org/package/2006/metadata/core-properties"/>
+    <ds:schemaRef ds:uri="http://purl.org/dc/elements/1.1/"/>
+    <ds:schemaRef ds:uri="http://purl.org/dc/terms/"/>
+    <ds:schemaRef ds:uri="http://schemas.microsoft.com/internal/obd"/>
   </ds:schemaRefs>
 </ds:datastoreItem>
 </file>
@@ -6700,20 +6810,9 @@
 </file>
 
 <file path=customXml/itemProps3.xml><?xml version="1.0" encoding="utf-8"?>
-<ds:datastoreItem xmlns:ds="http://schemas.openxmlformats.org/officeDocument/2006/customXml" ds:itemID="{2EE9562F-1B0D-472B-B30E-C82A63E85FCA}">
+<ds:datastoreItem xmlns:ds="http://schemas.openxmlformats.org/officeDocument/2006/customXml" ds:itemID="{527B54F7-0783-466E-9FEB-1C222DBD4603}">
   <ds:schemaRefs>
-    <ds:schemaRef ds:uri="http://schemas.microsoft.com/office/2006/metadata/contentType"/>
-    <ds:schemaRef ds:uri="http://schemas.microsoft.com/office/2006/metadata/properties/metaAttributes"/>
-    <ds:schemaRef ds:uri="http://www.w3.org/2001/XMLSchema"/>
-    <ds:schemaRef ds:uri="http://schemas.microsoft.com/office/2006/metadata/properties"/>
-    <ds:schemaRef ds:uri="7e7c8aa9-4be2-48a6-a0f7-80013db2e73b"/>
-    <ds:schemaRef ds:uri="7db3b190-d1cf-4882-bee6-3064ce691739"/>
-    <ds:schemaRef ds:uri="http://schemas.microsoft.com/office/2006/documentManagement/types"/>
-    <ds:schemaRef ds:uri="http://schemas.microsoft.com/office/infopath/2007/PartnerControls"/>
-    <ds:schemaRef ds:uri="http://schemas.openxmlformats.org/package/2006/metadata/core-properties"/>
-    <ds:schemaRef ds:uri="http://purl.org/dc/elements/1.1/"/>
-    <ds:schemaRef ds:uri="http://purl.org/dc/terms/"/>
-    <ds:schemaRef ds:uri="http://schemas.microsoft.com/internal/obd"/>
+    <ds:schemaRef ds:uri="http://schemas.microsoft.com/sharepoint/v3/contenttype/forms"/>
   </ds:schemaRefs>
 </ds:datastoreItem>
 </file>
</xml_diff>

<commit_message>
scrum report and unit test
</commit_message>
<xml_diff>
--- a/Documents/ScrumReports/ms5-scrum-report.docx
+++ b/Documents/ScrumReports/ms5-scrum-report.docx
@@ -1,6 +1,6 @@
 
 <file path=word/document.xml><?xml version="1.0" encoding="utf-8"?>
-<w:document xmlns:wpc="http://schemas.microsoft.com/office/word/2010/wordprocessingCanvas" xmlns:cx="http://schemas.microsoft.com/office/drawing/2014/chartex" xmlns:cx1="http://schemas.microsoft.com/office/drawing/2015/9/8/chartex" xmlns:cx2="http://schemas.microsoft.com/office/drawing/2015/10/21/chartex" xmlns:cx3="http://schemas.microsoft.com/office/drawing/2016/5/9/chartex" xmlns:cx4="http://schemas.microsoft.com/office/drawing/2016/5/10/chartex" xmlns:cx5="http://schemas.microsoft.com/office/drawing/2016/5/11/chartex" xmlns:cx6="http://schemas.microsoft.com/office/drawing/2016/5/12/chartex" xmlns:cx7="http://schemas.microsoft.com/office/drawing/2016/5/13/chartex" xmlns:cx8="http://schemas.microsoft.com/office/drawing/2016/5/14/chartex" xmlns:mc="http://schemas.openxmlformats.org/markup-compatibility/2006" xmlns:aink="http://schemas.microsoft.com/office/drawing/2016/ink" xmlns:am3d="http://schemas.microsoft.com/office/drawing/2017/model3d" xmlns:o="urn:schemas-microsoft-com:office:office" xmlns:oel="http://schemas.microsoft.com/office/2019/extlst" xmlns:r="http://schemas.openxmlformats.org/officeDocument/2006/relationships" xmlns:m="http://schemas.openxmlformats.org/officeDocument/2006/math" xmlns:v="urn:schemas-microsoft-com:vml" xmlns:wp14="http://schemas.microsoft.com/office/word/2010/wordprocessingDrawing" xmlns:wp="http://schemas.openxmlformats.org/drawingml/2006/wordprocessingDrawing" xmlns:w10="urn:schemas-microsoft-com:office:word" xmlns:w="http://schemas.openxmlformats.org/wordprocessingml/2006/main" xmlns:w14="http://schemas.microsoft.com/office/word/2010/wordml" xmlns:w15="http://schemas.microsoft.com/office/word/2012/wordml" xmlns:w16cex="http://schemas.microsoft.com/office/word/2018/wordml/cex" xmlns:w16cid="http://schemas.microsoft.com/office/word/2016/wordml/cid" xmlns:w16="http://schemas.microsoft.com/office/word/2018/wordml" xmlns:w16sdtdh="http://schemas.microsoft.com/office/word/2020/wordml/sdtdatahash" xmlns:w16se="http://schemas.microsoft.com/office/word/2015/wordml/symex" xmlns:wpg="http://schemas.microsoft.com/office/word/2010/wordprocessingGroup" xmlns:wpi="http://schemas.microsoft.com/office/word/2010/wordprocessingInk" xmlns:wne="http://schemas.microsoft.com/office/word/2006/wordml" xmlns:wps="http://schemas.microsoft.com/office/word/2010/wordprocessingShape" mc:Ignorable="w14 w15 w16se w16cid w16 w16cex w16sdtdh wp14">
+<w:document xmlns:wpc="http://schemas.microsoft.com/office/word/2010/wordprocessingCanvas" xmlns:cx="http://schemas.microsoft.com/office/drawing/2014/chartex" xmlns:cx1="http://schemas.microsoft.com/office/drawing/2015/9/8/chartex" xmlns:cx2="http://schemas.microsoft.com/office/drawing/2015/10/21/chartex" xmlns:cx3="http://schemas.microsoft.com/office/drawing/2016/5/9/chartex" xmlns:cx4="http://schemas.microsoft.com/office/drawing/2016/5/10/chartex" xmlns:cx5="http://schemas.microsoft.com/office/drawing/2016/5/11/chartex" xmlns:cx6="http://schemas.microsoft.com/office/drawing/2016/5/12/chartex" xmlns:cx7="http://schemas.microsoft.com/office/drawing/2016/5/13/chartex" xmlns:cx8="http://schemas.microsoft.com/office/drawing/2016/5/14/chartex" xmlns:mc="http://schemas.openxmlformats.org/markup-compatibility/2006" xmlns:aink="http://schemas.microsoft.com/office/drawing/2016/ink" xmlns:am3d="http://schemas.microsoft.com/office/drawing/2017/model3d" xmlns:o="urn:schemas-microsoft-com:office:office" xmlns:oel="http://schemas.microsoft.com/office/2019/extlst" xmlns:r="http://schemas.openxmlformats.org/officeDocument/2006/relationships" xmlns:m="http://schemas.openxmlformats.org/officeDocument/2006/math" xmlns:v="urn:schemas-microsoft-com:vml" xmlns:wp14="http://schemas.microsoft.com/office/word/2010/wordprocessingDrawing" xmlns:wp="http://schemas.openxmlformats.org/drawingml/2006/wordprocessingDrawing" xmlns:w10="urn:schemas-microsoft-com:office:word" xmlns:w="http://schemas.openxmlformats.org/wordprocessingml/2006/main" xmlns:w14="http://schemas.microsoft.com/office/word/2010/wordml" xmlns:w15="http://schemas.microsoft.com/office/word/2012/wordml" xmlns:w16cex="http://schemas.microsoft.com/office/word/2018/wordml/cex" xmlns:w16cid="http://schemas.microsoft.com/office/word/2016/wordml/cid" xmlns:w16="http://schemas.microsoft.com/office/word/2018/wordml" xmlns:w16du="http://schemas.microsoft.com/office/word/2023/wordml/word16du" xmlns:w16sdtdh="http://schemas.microsoft.com/office/word/2020/wordml/sdtdatahash" xmlns:w16se="http://schemas.microsoft.com/office/word/2015/wordml/symex" xmlns:wpg="http://schemas.microsoft.com/office/word/2010/wordprocessingGroup" xmlns:wpi="http://schemas.microsoft.com/office/word/2010/wordprocessingInk" xmlns:wne="http://schemas.microsoft.com/office/word/2006/wordml" xmlns:wps="http://schemas.microsoft.com/office/word/2010/wordprocessingShape" mc:Ignorable="w14 w15 w16se w16cid w16 w16cex w16sdtdh w16du wp14">
   <w:body>
     <w:p>
       <w:pPr>
@@ -132,6 +132,14 @@
             <w:r>
               <w:t>3.</w:t>
             </w:r>
+            <w:r>
+              <w:t xml:space="preserve">karanbeer </w:t>
+            </w:r>
+            <w:proofErr w:type="spellStart"/>
+            <w:r>
+              <w:t>chanana</w:t>
+            </w:r>
+            <w:proofErr w:type="spellEnd"/>
           </w:p>
         </w:tc>
         <w:tc>
@@ -495,6 +503,7 @@
                 <w:sz w:val="22"/>
                 <w:szCs w:val="22"/>
               </w:rPr>
+              <w:lastRenderedPageBreak/>
               <w:t>Group</w:t>
             </w:r>
           </w:p>
@@ -1466,7 +1475,72 @@
                 <w:sz w:val="28"/>
                 <w:szCs w:val="28"/>
               </w:rPr>
-              <w:t xml:space="preserve">Jashandeep </w:t>
+              <w:t>Jashandeep Sungh</w:t>
+            </w:r>
+          </w:p>
+        </w:tc>
+        <w:tc>
+          <w:tcPr>
+            <w:tcW w:w="4078" w:type="dxa"/>
+          </w:tcPr>
+          <w:p>
+            <w:pPr>
+              <w:rPr>
+                <w:b/>
+                <w:bCs/>
+                <w:sz w:val="28"/>
+                <w:szCs w:val="28"/>
+              </w:rPr>
+            </w:pPr>
+            <w:r>
+              <w:rPr>
+                <w:b/>
+                <w:bCs/>
+                <w:sz w:val="28"/>
+                <w:szCs w:val="28"/>
+              </w:rPr>
+              <w:t xml:space="preserve">Reflection , updated  Unit test </w:t>
+            </w:r>
+          </w:p>
+        </w:tc>
+        <w:tc>
+          <w:tcPr>
+            <w:tcW w:w="3117" w:type="dxa"/>
+          </w:tcPr>
+          <w:p>
+            <w:pPr>
+              <w:rPr>
+                <w:b/>
+                <w:bCs/>
+                <w:sz w:val="28"/>
+                <w:szCs w:val="28"/>
+              </w:rPr>
+            </w:pPr>
+          </w:p>
+        </w:tc>
+      </w:tr>
+      <w:tr>
+        <w:tc>
+          <w:tcPr>
+            <w:tcW w:w="2155" w:type="dxa"/>
+          </w:tcPr>
+          <w:p>
+            <w:pPr>
+              <w:rPr>
+                <w:b/>
+                <w:bCs/>
+                <w:sz w:val="28"/>
+                <w:szCs w:val="28"/>
+              </w:rPr>
+            </w:pPr>
+            <w:r>
+              <w:rPr>
+                <w:b/>
+                <w:bCs/>
+                <w:sz w:val="28"/>
+                <w:szCs w:val="28"/>
+              </w:rPr>
+              <w:t xml:space="preserve">Karanbeer </w:t>
             </w:r>
             <w:proofErr w:type="spellStart"/>
             <w:r>
@@ -1476,7 +1550,7 @@
                 <w:sz w:val="28"/>
                 <w:szCs w:val="28"/>
               </w:rPr>
-              <w:t>Sungh</w:t>
+              <w:t>chanana</w:t>
             </w:r>
             <w:proofErr w:type="spellEnd"/>
           </w:p>
@@ -1494,73 +1568,15 @@
                 <w:szCs w:val="28"/>
               </w:rPr>
             </w:pPr>
-            <w:proofErr w:type="gramStart"/>
-            <w:r>
-              <w:rPr>
-                <w:b/>
-                <w:bCs/>
-                <w:sz w:val="28"/>
-                <w:szCs w:val="28"/>
-              </w:rPr>
-              <w:t>Reflection ,</w:t>
-            </w:r>
-            <w:proofErr w:type="gramEnd"/>
-            <w:r>
-              <w:rPr>
-                <w:b/>
-                <w:bCs/>
-                <w:sz w:val="28"/>
-                <w:szCs w:val="28"/>
-              </w:rPr>
-              <w:t xml:space="preserve"> updated  Unit test </w:t>
-            </w:r>
-          </w:p>
-        </w:tc>
-        <w:tc>
-          <w:tcPr>
-            <w:tcW w:w="3117" w:type="dxa"/>
-          </w:tcPr>
-          <w:p>
-            <w:pPr>
-              <w:rPr>
-                <w:b/>
-                <w:bCs/>
-                <w:sz w:val="28"/>
-                <w:szCs w:val="28"/>
-              </w:rPr>
-            </w:pPr>
-          </w:p>
-        </w:tc>
-      </w:tr>
-      <w:tr>
-        <w:tc>
-          <w:tcPr>
-            <w:tcW w:w="2155" w:type="dxa"/>
-          </w:tcPr>
-          <w:p>
-            <w:pPr>
-              <w:rPr>
-                <w:b/>
-                <w:bCs/>
-                <w:sz w:val="28"/>
-                <w:szCs w:val="28"/>
-              </w:rPr>
-            </w:pPr>
-          </w:p>
-        </w:tc>
-        <w:tc>
-          <w:tcPr>
-            <w:tcW w:w="4078" w:type="dxa"/>
-          </w:tcPr>
-          <w:p>
-            <w:pPr>
-              <w:rPr>
-                <w:b/>
-                <w:bCs/>
-                <w:sz w:val="28"/>
-                <w:szCs w:val="28"/>
-              </w:rPr>
-            </w:pPr>
+            <w:r>
+              <w:rPr>
+                <w:b/>
+                <w:bCs/>
+                <w:sz w:val="28"/>
+                <w:szCs w:val="28"/>
+              </w:rPr>
+              <w:t>Updated unit test and scrum report and reflection</w:t>
+            </w:r>
           </w:p>
         </w:tc>
         <w:tc>
@@ -1985,6 +2001,7 @@
                 <w:sz w:val="28"/>
                 <w:szCs w:val="28"/>
               </w:rPr>
+              <w:lastRenderedPageBreak/>
               <w:t>Delayed or Blocked Task</w:t>
             </w:r>
           </w:p>
@@ -2324,6 +2341,15 @@
                 <w:szCs w:val="28"/>
               </w:rPr>
             </w:pPr>
+            <w:r>
+              <w:rPr>
+                <w:b/>
+                <w:bCs/>
+                <w:sz w:val="28"/>
+                <w:szCs w:val="28"/>
+              </w:rPr>
+              <w:t>Better efficiency</w:t>
+            </w:r>
           </w:p>
         </w:tc>
       </w:tr>
@@ -2413,6 +2439,26 @@
                 <w:szCs w:val="28"/>
               </w:rPr>
             </w:pPr>
+            <w:r>
+              <w:rPr>
+                <w:b w:val="0"/>
+                <w:bCs w:val="0"/>
+                <w:sz w:val="28"/>
+                <w:szCs w:val="28"/>
+              </w:rPr>
+              <w:t xml:space="preserve">Karanbeer </w:t>
+            </w:r>
+            <w:proofErr w:type="spellStart"/>
+            <w:r>
+              <w:rPr>
+                <w:b w:val="0"/>
+                <w:bCs w:val="0"/>
+                <w:sz w:val="28"/>
+                <w:szCs w:val="28"/>
+              </w:rPr>
+              <w:t>chanana</w:t>
+            </w:r>
+            <w:proofErr w:type="spellEnd"/>
           </w:p>
         </w:tc>
         <w:tc>
@@ -2429,6 +2475,35 @@
                 <w:szCs w:val="28"/>
               </w:rPr>
             </w:pPr>
+            <w:r>
+              <w:rPr>
+                <w:b/>
+                <w:bCs/>
+                <w:sz w:val="28"/>
+                <w:szCs w:val="28"/>
+              </w:rPr>
+              <w:t xml:space="preserve">How to unit test </w:t>
+            </w:r>
+            <w:proofErr w:type="spellStart"/>
+            <w:r>
+              <w:rPr>
+                <w:b/>
+                <w:bCs/>
+                <w:sz w:val="28"/>
+                <w:szCs w:val="28"/>
+              </w:rPr>
+              <w:t>whitebox</w:t>
+            </w:r>
+            <w:proofErr w:type="spellEnd"/>
+            <w:r>
+              <w:rPr>
+                <w:b/>
+                <w:bCs/>
+                <w:sz w:val="28"/>
+                <w:szCs w:val="28"/>
+              </w:rPr>
+              <w:t xml:space="preserve"> cases</w:t>
+            </w:r>
           </w:p>
         </w:tc>
         <w:tc>
@@ -2445,6 +2520,15 @@
                 <w:szCs w:val="28"/>
               </w:rPr>
             </w:pPr>
+            <w:r>
+              <w:rPr>
+                <w:b/>
+                <w:bCs/>
+                <w:sz w:val="28"/>
+                <w:szCs w:val="28"/>
+              </w:rPr>
+              <w:t xml:space="preserve">Better understanding </w:t>
+            </w:r>
           </w:p>
         </w:tc>
       </w:tr>
@@ -2760,7 +2844,16 @@
             <w:cnfStyle w:val="001000000000" w:firstRow="0" w:lastRow="0" w:firstColumn="1" w:lastColumn="0" w:oddVBand="0" w:evenVBand="0" w:oddHBand="0" w:evenHBand="0" w:firstRowFirstColumn="0" w:firstRowLastColumn="0" w:lastRowFirstColumn="0" w:lastRowLastColumn="0"/>
             <w:tcW w:w="2875" w:type="dxa"/>
           </w:tcPr>
-          <w:p/>
+          <w:p>
+            <w:pPr>
+              <w:tabs>
+                <w:tab w:val="left" w:pos="1968"/>
+              </w:tabs>
+            </w:pPr>
+            <w:r>
+              <w:t>Tasks assigned</w:t>
+            </w:r>
+          </w:p>
         </w:tc>
         <w:tc>
           <w:tcPr>
@@ -2770,6 +2863,9 @@
             <w:pPr>
               <w:cnfStyle w:val="000000100000" w:firstRow="0" w:lastRow="0" w:firstColumn="0" w:lastColumn="0" w:oddVBand="0" w:evenVBand="0" w:oddHBand="1" w:evenHBand="0" w:firstRowFirstColumn="0" w:firstRowLastColumn="0" w:lastRowFirstColumn="0" w:lastRowLastColumn="0"/>
             </w:pPr>
+            <w:r>
+              <w:t xml:space="preserve">Everyone get their tasks assigned </w:t>
+            </w:r>
           </w:p>
         </w:tc>
       </w:tr>
@@ -2779,7 +2875,16 @@
             <w:cnfStyle w:val="001000000000" w:firstRow="0" w:lastRow="0" w:firstColumn="1" w:lastColumn="0" w:oddVBand="0" w:evenVBand="0" w:oddHBand="0" w:evenHBand="0" w:firstRowFirstColumn="0" w:firstRowLastColumn="0" w:lastRowFirstColumn="0" w:lastRowLastColumn="0"/>
             <w:tcW w:w="2875" w:type="dxa"/>
           </w:tcPr>
-          <w:p/>
+          <w:p>
+            <w:r>
+              <w:t xml:space="preserve">Whitebox test cases </w:t>
+            </w:r>
+            <w:proofErr w:type="spellStart"/>
+            <w:r>
+              <w:t>deone</w:t>
+            </w:r>
+            <w:proofErr w:type="spellEnd"/>
+          </w:p>
         </w:tc>
         <w:tc>
           <w:tcPr>
@@ -2789,6 +2894,9 @@
             <w:pPr>
               <w:cnfStyle w:val="000000000000" w:firstRow="0" w:lastRow="0" w:firstColumn="0" w:lastColumn="0" w:oddVBand="0" w:evenVBand="0" w:oddHBand="0" w:evenHBand="0" w:firstRowFirstColumn="0" w:firstRowLastColumn="0" w:lastRowFirstColumn="0" w:lastRowLastColumn="0"/>
             </w:pPr>
+            <w:r>
+              <w:t xml:space="preserve">Whitebox test cases were done for functions </w:t>
+            </w:r>
           </w:p>
         </w:tc>
       </w:tr>
@@ -2801,7 +2909,11 @@
             <w:cnfStyle w:val="001000000000" w:firstRow="0" w:lastRow="0" w:firstColumn="1" w:lastColumn="0" w:oddVBand="0" w:evenVBand="0" w:oddHBand="0" w:evenHBand="0" w:firstRowFirstColumn="0" w:firstRowLastColumn="0" w:lastRowFirstColumn="0" w:lastRowLastColumn="0"/>
             <w:tcW w:w="2875" w:type="dxa"/>
           </w:tcPr>
-          <w:p/>
+          <w:p>
+            <w:r>
+              <w:t xml:space="preserve">Integration test </w:t>
+            </w:r>
+          </w:p>
         </w:tc>
         <w:tc>
           <w:tcPr>
@@ -2811,6 +2923,9 @@
             <w:pPr>
               <w:cnfStyle w:val="000000100000" w:firstRow="0" w:lastRow="0" w:firstColumn="0" w:lastColumn="0" w:oddVBand="0" w:evenVBand="0" w:oddHBand="1" w:evenHBand="0" w:firstRowFirstColumn="0" w:firstRowLastColumn="0" w:lastRowFirstColumn="0" w:lastRowLastColumn="0"/>
             </w:pPr>
+            <w:r>
+              <w:t xml:space="preserve">Integration tests were done </w:t>
+            </w:r>
           </w:p>
         </w:tc>
       </w:tr>
@@ -2957,6 +3072,7 @@
                 <w:sz w:val="28"/>
                 <w:szCs w:val="28"/>
               </w:rPr>
+              <w:lastRenderedPageBreak/>
               <w:t>Member</w:t>
             </w:r>
           </w:p>
@@ -3164,6 +3280,26 @@
                 <w:szCs w:val="28"/>
               </w:rPr>
             </w:pPr>
+            <w:r>
+              <w:rPr>
+                <w:b w:val="0"/>
+                <w:bCs w:val="0"/>
+                <w:sz w:val="28"/>
+                <w:szCs w:val="28"/>
+              </w:rPr>
+              <w:t xml:space="preserve">Karanbeer </w:t>
+            </w:r>
+            <w:proofErr w:type="spellStart"/>
+            <w:r>
+              <w:rPr>
+                <w:b w:val="0"/>
+                <w:bCs w:val="0"/>
+                <w:sz w:val="28"/>
+                <w:szCs w:val="28"/>
+              </w:rPr>
+              <w:t>chanana</w:t>
+            </w:r>
+            <w:proofErr w:type="spellEnd"/>
           </w:p>
         </w:tc>
         <w:tc>
@@ -3172,6 +3308,9 @@
           </w:tcPr>
           <w:p>
             <w:pPr>
+              <w:tabs>
+                <w:tab w:val="left" w:pos="1368"/>
+              </w:tabs>
               <w:cnfStyle w:val="000000000000" w:firstRow="0" w:lastRow="0" w:firstColumn="0" w:lastColumn="0" w:oddVBand="0" w:evenVBand="0" w:oddHBand="0" w:evenHBand="0" w:firstRowFirstColumn="0" w:firstRowLastColumn="0" w:lastRowFirstColumn="0" w:lastRowLastColumn="0"/>
               <w:rPr>
                 <w:b/>
@@ -3180,6 +3319,26 @@
                 <w:szCs w:val="28"/>
               </w:rPr>
             </w:pPr>
+            <w:proofErr w:type="spellStart"/>
+            <w:r>
+              <w:rPr>
+                <w:b/>
+                <w:bCs/>
+                <w:sz w:val="28"/>
+                <w:szCs w:val="28"/>
+              </w:rPr>
+              <w:t>Completeion</w:t>
+            </w:r>
+            <w:proofErr w:type="spellEnd"/>
+            <w:r>
+              <w:rPr>
+                <w:b/>
+                <w:bCs/>
+                <w:sz w:val="28"/>
+                <w:szCs w:val="28"/>
+              </w:rPr>
+              <w:t xml:space="preserve"> of scrum report and unit testing </w:t>
+            </w:r>
           </w:p>
         </w:tc>
         <w:tc>
@@ -3196,6 +3355,15 @@
                 <w:szCs w:val="28"/>
               </w:rPr>
             </w:pPr>
+            <w:r>
+              <w:rPr>
+                <w:b/>
+                <w:bCs/>
+                <w:sz w:val="28"/>
+                <w:szCs w:val="28"/>
+              </w:rPr>
+              <w:t>30 min</w:t>
+            </w:r>
           </w:p>
         </w:tc>
         <w:tc>
@@ -3986,6 +4154,35 @@
                 <w:szCs w:val="28"/>
               </w:rPr>
             </w:pPr>
+            <w:r>
+              <w:rPr>
+                <w:b w:val="0"/>
+                <w:bCs w:val="0"/>
+                <w:sz w:val="28"/>
+                <w:szCs w:val="28"/>
+              </w:rPr>
+              <w:t xml:space="preserve">Better </w:t>
+            </w:r>
+            <w:proofErr w:type="spellStart"/>
+            <w:r>
+              <w:rPr>
+                <w:b w:val="0"/>
+                <w:bCs w:val="0"/>
+                <w:sz w:val="28"/>
+                <w:szCs w:val="28"/>
+              </w:rPr>
+              <w:t>understabding</w:t>
+            </w:r>
+            <w:proofErr w:type="spellEnd"/>
+            <w:r>
+              <w:rPr>
+                <w:b w:val="0"/>
+                <w:bCs w:val="0"/>
+                <w:sz w:val="28"/>
+                <w:szCs w:val="28"/>
+              </w:rPr>
+              <w:t xml:space="preserve"> </w:t>
+            </w:r>
           </w:p>
         </w:tc>
         <w:tc>
@@ -4002,6 +4199,15 @@
                 <w:szCs w:val="28"/>
               </w:rPr>
             </w:pPr>
+            <w:r>
+              <w:rPr>
+                <w:b/>
+                <w:bCs/>
+                <w:sz w:val="28"/>
+                <w:szCs w:val="28"/>
+              </w:rPr>
+              <w:t xml:space="preserve">All the test cases were done correctly </w:t>
+            </w:r>
           </w:p>
         </w:tc>
       </w:tr>
@@ -4020,6 +4226,15 @@
                 <w:szCs w:val="28"/>
               </w:rPr>
             </w:pPr>
+            <w:r>
+              <w:rPr>
+                <w:b w:val="0"/>
+                <w:bCs w:val="0"/>
+                <w:sz w:val="28"/>
+                <w:szCs w:val="28"/>
+              </w:rPr>
+              <w:t>Good teamwork</w:t>
+            </w:r>
           </w:p>
         </w:tc>
         <w:tc>
@@ -4036,6 +4251,15 @@
                 <w:szCs w:val="28"/>
               </w:rPr>
             </w:pPr>
+            <w:r>
+              <w:rPr>
+                <w:b/>
+                <w:bCs/>
+                <w:sz w:val="28"/>
+                <w:szCs w:val="28"/>
+              </w:rPr>
+              <w:t>Scrum report and testing done successfully</w:t>
+            </w:r>
           </w:p>
         </w:tc>
       </w:tr>
@@ -4343,6 +4567,9 @@
           </w:tcPr>
           <w:p>
             <w:pPr>
+              <w:tabs>
+                <w:tab w:val="left" w:pos="960"/>
+              </w:tabs>
               <w:rPr>
                 <w:b w:val="0"/>
                 <w:bCs w:val="0"/>
@@ -4350,6 +4577,15 @@
                 <w:szCs w:val="28"/>
               </w:rPr>
             </w:pPr>
+            <w:r>
+              <w:rPr>
+                <w:b w:val="0"/>
+                <w:bCs w:val="0"/>
+                <w:sz w:val="28"/>
+                <w:szCs w:val="28"/>
+              </w:rPr>
+              <w:t>Scrum report successful</w:t>
+            </w:r>
           </w:p>
         </w:tc>
         <w:tc>
@@ -4366,6 +4602,15 @@
                 <w:szCs w:val="28"/>
               </w:rPr>
             </w:pPr>
+            <w:r>
+              <w:rPr>
+                <w:b/>
+                <w:bCs/>
+                <w:sz w:val="28"/>
+                <w:szCs w:val="28"/>
+              </w:rPr>
+              <w:t xml:space="preserve">Good communication and teamwork </w:t>
+            </w:r>
           </w:p>
         </w:tc>
       </w:tr>
@@ -4384,6 +4629,15 @@
                 <w:szCs w:val="28"/>
               </w:rPr>
             </w:pPr>
+            <w:r>
+              <w:rPr>
+                <w:b w:val="0"/>
+                <w:bCs w:val="0"/>
+                <w:sz w:val="28"/>
+                <w:szCs w:val="28"/>
+              </w:rPr>
+              <w:t xml:space="preserve">Testing all aspects </w:t>
+            </w:r>
           </w:p>
         </w:tc>
         <w:tc>
@@ -4400,6 +4654,15 @@
                 <w:szCs w:val="28"/>
               </w:rPr>
             </w:pPr>
+            <w:r>
+              <w:rPr>
+                <w:b/>
+                <w:bCs/>
+                <w:sz w:val="28"/>
+                <w:szCs w:val="28"/>
+              </w:rPr>
+              <w:t xml:space="preserve">Everyone each other in their weak parts </w:t>
+            </w:r>
           </w:p>
         </w:tc>
       </w:tr>
@@ -5065,25 +5328,15 @@
       <w:r>
         <w:br/>
       </w:r>
-      <w:proofErr w:type="gramStart"/>
-      <w:r>
-        <w:t>Firstly ,</w:t>
-      </w:r>
-      <w:proofErr w:type="gramEnd"/>
-      <w:r>
-        <w:t xml:space="preserve"> a</w:t>
+      <w:r>
+        <w:t>Firstly , a</w:t>
       </w:r>
       <w:r>
         <w:t xml:space="preserve">utomating the testing process enhances efficiency by speeding up testing and ensuring consistency, thereby avoiding repetitive test executions and making it more cost-effective to meet project deadlines. </w:t>
       </w:r>
       <w:r>
-        <w:t xml:space="preserve">In additionally, </w:t>
-      </w:r>
-      <w:proofErr w:type="gramStart"/>
-      <w:r>
-        <w:t>It</w:t>
-      </w:r>
-      <w:proofErr w:type="gramEnd"/>
+        <w:t>In additionally, It</w:t>
+      </w:r>
       <w:r>
         <w:t xml:space="preserve"> helps increase test coverage, enabling the early detection of bugs and improving software quality. Furthermore, automation supports agile practices, aligning with development and continuous integration. </w:t>
       </w:r>
@@ -5130,15 +5383,7 @@
         <w:t>, why were they harder to write</w:t>
       </w:r>
       <w:r>
-        <w:t xml:space="preserve">? Did you write </w:t>
-      </w:r>
-      <w:proofErr w:type="gramStart"/>
-      <w:r>
-        <w:t>more white</w:t>
-      </w:r>
-      <w:proofErr w:type="gramEnd"/>
-      <w:r>
-        <w:t xml:space="preserve"> box and black box tests</w:t>
+        <w:t>? Did you write more white box and black box tests</w:t>
       </w:r>
       <w:r>
         <w:t xml:space="preserve"> or more integration and acceptance tests?</w:t>
@@ -5147,30 +5392,11 @@
     <w:p/>
     <w:p>
       <w:r>
-        <w:t>Integration and acceptance tests can be more challenging to write than black box and white box tests mainly because they require testing the interaction between multiple components or systems. This can make it more difficult to isolate and debug issues. Integration tests require testing the interactions between different components, while acceptance tests are used to confirm that a system meets the requirements and specifications. The difficulty of writing integration and acceptance tests can also depend on the level of documentation and communication between teams. If the requirements and specifications are not clearly defined, it can be more difficult to write effective tests.</w:t>
-      </w:r>
-      <w:r>
-        <w:t xml:space="preserve"> We wrote </w:t>
-      </w:r>
-      <w:proofErr w:type="gramStart"/>
-      <w:r>
-        <w:t xml:space="preserve">more </w:t>
-      </w:r>
-      <w:r>
-        <w:t>white</w:t>
-      </w:r>
-      <w:proofErr w:type="gramEnd"/>
-      <w:r>
-        <w:t xml:space="preserve"> box and black box tests </w:t>
-      </w:r>
-      <w:r>
-        <w:t xml:space="preserve">than the </w:t>
-      </w:r>
-      <w:r>
-        <w:t>integration and acceptance tests</w:t>
-      </w:r>
-      <w:r>
-        <w:t>.</w:t>
+        <w:t xml:space="preserve">Integration and acceptance tests can be more challenging to write than black box and white box tests mainly because they require testing the interaction between multiple components or systems. This can make it more difficult to isolate and debug issues. Integration tests require testing the interactions between different components, while acceptance tests are used to confirm that a system meets the requirements and specifications. The difficulty of writing integration and acceptance tests can also depend on the level of documentation and communication between teams. If the requirements and </w:t>
+      </w:r>
+      <w:r>
+        <w:lastRenderedPageBreak/>
+        <w:t>specifications are not clearly defined, it can be more difficult to write effective tests. We wrote more white box and black box tests than the integration and acceptance tests.</w:t>
       </w:r>
     </w:p>
     <w:p/>
@@ -5186,29 +5412,13 @@
         <w:t xml:space="preserve">Explain why it is necessary to write integration and acceptance tests </w:t>
       </w:r>
       <w:r>
-        <w:t xml:space="preserve">given that </w:t>
-      </w:r>
-      <w:proofErr w:type="gramStart"/>
-      <w:r>
-        <w:t>all of</w:t>
-      </w:r>
-      <w:proofErr w:type="gramEnd"/>
-      <w:r>
-        <w:t xml:space="preserve"> the code has already passed black box and white box tests.</w:t>
+        <w:t>given that all of the code has already passed black box and white box tests.</w:t>
       </w:r>
     </w:p>
     <w:p/>
     <w:p>
       <w:r>
-        <w:t xml:space="preserve">While black box and white box tests are important for ensuring that individual components of the code function correctly, integration and acceptance tests are necessary to verify that </w:t>
-      </w:r>
-      <w:proofErr w:type="gramStart"/>
-      <w:r>
-        <w:t>all of</w:t>
-      </w:r>
-      <w:proofErr w:type="gramEnd"/>
-      <w:r>
-        <w:t xml:space="preserve"> these components work together as expected and meet the requirements of the system as a whole. Integration tests check for interactions between different modules or systems, while acceptance tests ensure that the system meets the expectations and needs of the end-users. By conducting these tests, we can identify any issues or bugs that may arise from the integration of components and address them before the final product is released. In short, integration and acceptance tests are crucial to ensuring the overall functionality and usability of the system, even if the individual components have already passed black box and white box tests.</w:t>
+        <w:t>While black box and white box tests are important for ensuring that individual components of the code function correctly, integration and acceptance tests are necessary to verify that all of these components work together as expected and meet the requirements of the system as a whole. Integration tests check for interactions between different modules or systems, while acceptance tests ensure that the system meets the expectations and needs of the end-users. By conducting these tests, we can identify any issues or bugs that may arise from the integration of components and address them before the final product is released. In short, integration and acceptance tests are crucial to ensuring the overall functionality and usability of the system, even if the individual components have already passed black box and white box tests.</w:t>
       </w:r>
     </w:p>
     <w:sectPr>
@@ -5222,7 +5432,7 @@
 </file>
 
 <file path=word/numbering.xml><?xml version="1.0" encoding="utf-8"?>
-<w:numbering xmlns:wpc="http://schemas.microsoft.com/office/word/2010/wordprocessingCanvas" xmlns:cx="http://schemas.microsoft.com/office/drawing/2014/chartex" xmlns:cx1="http://schemas.microsoft.com/office/drawing/2015/9/8/chartex" xmlns:cx2="http://schemas.microsoft.com/office/drawing/2015/10/21/chartex" xmlns:cx3="http://schemas.microsoft.com/office/drawing/2016/5/9/chartex" xmlns:cx4="http://schemas.microsoft.com/office/drawing/2016/5/10/chartex" xmlns:cx5="http://schemas.microsoft.com/office/drawing/2016/5/11/chartex" xmlns:cx6="http://schemas.microsoft.com/office/drawing/2016/5/12/chartex" xmlns:cx7="http://schemas.microsoft.com/office/drawing/2016/5/13/chartex" xmlns:cx8="http://schemas.microsoft.com/office/drawing/2016/5/14/chartex" xmlns:mc="http://schemas.openxmlformats.org/markup-compatibility/2006" xmlns:aink="http://schemas.microsoft.com/office/drawing/2016/ink" xmlns:am3d="http://schemas.microsoft.com/office/drawing/2017/model3d" xmlns:o="urn:schemas-microsoft-com:office:office" xmlns:oel="http://schemas.microsoft.com/office/2019/extlst" xmlns:r="http://schemas.openxmlformats.org/officeDocument/2006/relationships" xmlns:m="http://schemas.openxmlformats.org/officeDocument/2006/math" xmlns:v="urn:schemas-microsoft-com:vml" xmlns:wp14="http://schemas.microsoft.com/office/word/2010/wordprocessingDrawing" xmlns:wp="http://schemas.openxmlformats.org/drawingml/2006/wordprocessingDrawing" xmlns:w10="urn:schemas-microsoft-com:office:word" xmlns:w="http://schemas.openxmlformats.org/wordprocessingml/2006/main" xmlns:w14="http://schemas.microsoft.com/office/word/2010/wordml" xmlns:w15="http://schemas.microsoft.com/office/word/2012/wordml" xmlns:w16cex="http://schemas.microsoft.com/office/word/2018/wordml/cex" xmlns:w16cid="http://schemas.microsoft.com/office/word/2016/wordml/cid" xmlns:w16="http://schemas.microsoft.com/office/word/2018/wordml" xmlns:w16sdtdh="http://schemas.microsoft.com/office/word/2020/wordml/sdtdatahash" xmlns:w16se="http://schemas.microsoft.com/office/word/2015/wordml/symex" xmlns:wpg="http://schemas.microsoft.com/office/word/2010/wordprocessingGroup" xmlns:wpi="http://schemas.microsoft.com/office/word/2010/wordprocessingInk" xmlns:wne="http://schemas.microsoft.com/office/word/2006/wordml" xmlns:wps="http://schemas.microsoft.com/office/word/2010/wordprocessingShape" mc:Ignorable="w14 w15 w16se w16cid w16 w16cex w16sdtdh wp14">
+<w:numbering xmlns:wpc="http://schemas.microsoft.com/office/word/2010/wordprocessingCanvas" xmlns:cx="http://schemas.microsoft.com/office/drawing/2014/chartex" xmlns:cx1="http://schemas.microsoft.com/office/drawing/2015/9/8/chartex" xmlns:cx2="http://schemas.microsoft.com/office/drawing/2015/10/21/chartex" xmlns:cx3="http://schemas.microsoft.com/office/drawing/2016/5/9/chartex" xmlns:cx4="http://schemas.microsoft.com/office/drawing/2016/5/10/chartex" xmlns:cx5="http://schemas.microsoft.com/office/drawing/2016/5/11/chartex" xmlns:cx6="http://schemas.microsoft.com/office/drawing/2016/5/12/chartex" xmlns:cx7="http://schemas.microsoft.com/office/drawing/2016/5/13/chartex" xmlns:cx8="http://schemas.microsoft.com/office/drawing/2016/5/14/chartex" xmlns:mc="http://schemas.openxmlformats.org/markup-compatibility/2006" xmlns:aink="http://schemas.microsoft.com/office/drawing/2016/ink" xmlns:am3d="http://schemas.microsoft.com/office/drawing/2017/model3d" xmlns:o="urn:schemas-microsoft-com:office:office" xmlns:oel="http://schemas.microsoft.com/office/2019/extlst" xmlns:r="http://schemas.openxmlformats.org/officeDocument/2006/relationships" xmlns:m="http://schemas.openxmlformats.org/officeDocument/2006/math" xmlns:v="urn:schemas-microsoft-com:vml" xmlns:wp14="http://schemas.microsoft.com/office/word/2010/wordprocessingDrawing" xmlns:wp="http://schemas.openxmlformats.org/drawingml/2006/wordprocessingDrawing" xmlns:w10="urn:schemas-microsoft-com:office:word" xmlns:w="http://schemas.openxmlformats.org/wordprocessingml/2006/main" xmlns:w14="http://schemas.microsoft.com/office/word/2010/wordml" xmlns:w15="http://schemas.microsoft.com/office/word/2012/wordml" xmlns:w16cex="http://schemas.microsoft.com/office/word/2018/wordml/cex" xmlns:w16cid="http://schemas.microsoft.com/office/word/2016/wordml/cid" xmlns:w16="http://schemas.microsoft.com/office/word/2018/wordml" xmlns:w16du="http://schemas.microsoft.com/office/word/2023/wordml/word16du" xmlns:w16sdtdh="http://schemas.microsoft.com/office/word/2020/wordml/sdtdatahash" xmlns:w16se="http://schemas.microsoft.com/office/word/2015/wordml/symex" xmlns:wpg="http://schemas.microsoft.com/office/word/2010/wordprocessingGroup" xmlns:wpi="http://schemas.microsoft.com/office/word/2010/wordprocessingInk" xmlns:wne="http://schemas.microsoft.com/office/word/2006/wordml" xmlns:wps="http://schemas.microsoft.com/office/word/2010/wordprocessingShape" mc:Ignorable="w14 w15 w16se w16cid w16 w16cex w16sdtdh w16du wp14">
   <w:abstractNum w:abstractNumId="0" w15:restartNumberingAfterBreak="0">
     <w:nsid w:val="0450129D"/>
     <w:multiLevelType w:val="hybridMultilevel"/>
@@ -5663,7 +5873,7 @@
 </file>
 
 <file path=word/styles.xml><?xml version="1.0" encoding="utf-8"?>
-<w:styles xmlns:mc="http://schemas.openxmlformats.org/markup-compatibility/2006" xmlns:r="http://schemas.openxmlformats.org/officeDocument/2006/relationships" xmlns:w="http://schemas.openxmlformats.org/wordprocessingml/2006/main" xmlns:w14="http://schemas.microsoft.com/office/word/2010/wordml" xmlns:w15="http://schemas.microsoft.com/office/word/2012/wordml" xmlns:w16cex="http://schemas.microsoft.com/office/word/2018/wordml/cex" xmlns:w16cid="http://schemas.microsoft.com/office/word/2016/wordml/cid" xmlns:w16="http://schemas.microsoft.com/office/word/2018/wordml" xmlns:w16sdtdh="http://schemas.microsoft.com/office/word/2020/wordml/sdtdatahash" xmlns:w16se="http://schemas.microsoft.com/office/word/2015/wordml/symex" mc:Ignorable="w14 w15 w16se w16cid w16 w16cex w16sdtdh">
+<w:styles xmlns:mc="http://schemas.openxmlformats.org/markup-compatibility/2006" xmlns:r="http://schemas.openxmlformats.org/officeDocument/2006/relationships" xmlns:w="http://schemas.openxmlformats.org/wordprocessingml/2006/main" xmlns:w14="http://schemas.microsoft.com/office/word/2010/wordml" xmlns:w15="http://schemas.microsoft.com/office/word/2012/wordml" xmlns:w16cex="http://schemas.microsoft.com/office/word/2018/wordml/cex" xmlns:w16cid="http://schemas.microsoft.com/office/word/2016/wordml/cid" xmlns:w16="http://schemas.microsoft.com/office/word/2018/wordml" xmlns:w16du="http://schemas.microsoft.com/office/word/2023/wordml/word16du" xmlns:w16sdtdh="http://schemas.microsoft.com/office/word/2020/wordml/sdtdatahash" xmlns:w16se="http://schemas.microsoft.com/office/word/2015/wordml/symex" mc:Ignorable="w14 w15 w16se w16cid w16 w16cex w16sdtdh w16du">
   <w:docDefaults>
     <w:rPrDefault>
       <w:rPr>
@@ -6608,6 +6818,26 @@
 </file>
 
 <file path=customXml/item1.xml><?xml version="1.0" encoding="utf-8"?>
+<p:properties xmlns:p="http://schemas.microsoft.com/office/2006/metadata/properties" xmlns:xsi="http://www.w3.org/2001/XMLSchema-instance" xmlns:pc="http://schemas.microsoft.com/office/infopath/2007/PartnerControls">
+  <documentManagement>
+    <TaxCatchAll xmlns="7db3b190-d1cf-4882-bee6-3064ce691739" xsi:nil="true"/>
+    <lcf76f155ced4ddcb4097134ff3c332f xmlns="7e7c8aa9-4be2-48a6-a0f7-80013db2e73b">
+      <Terms xmlns="http://schemas.microsoft.com/office/infopath/2007/PartnerControls"/>
+    </lcf76f155ced4ddcb4097134ff3c332f>
+  </documentManagement>
+</p:properties>
+</file>
+
+<file path=customXml/item2.xml><?xml version="1.0" encoding="utf-8"?>
+<?mso-contentType ?>
+<FormTemplates xmlns="http://schemas.microsoft.com/sharepoint/v3/contenttype/forms">
+  <Display>DocumentLibraryForm</Display>
+  <Edit>DocumentLibraryForm</Edit>
+  <New>DocumentLibraryForm</New>
+</FormTemplates>
+</file>
+
+<file path=customXml/item3.xml><?xml version="1.0" encoding="utf-8"?>
 <ct:contentTypeSchema xmlns:ct="http://schemas.microsoft.com/office/2006/metadata/contentType" xmlns:ma="http://schemas.microsoft.com/office/2006/metadata/properties/metaAttributes" ct:_="" ma:_="" ma:contentTypeName="Document" ma:contentTypeID="0x010100068B9DB3898E1840A1985BE38A336A09" ma:contentTypeVersion="12" ma:contentTypeDescription="Create a new document." ma:contentTypeScope="" ma:versionID="2e7fe1ede33cf1dc680f0e4a7db54bb2">
   <xsd:schema xmlns:xsd="http://www.w3.org/2001/XMLSchema" xmlns:xs="http://www.w3.org/2001/XMLSchema" xmlns:p="http://schemas.microsoft.com/office/2006/metadata/properties" xmlns:ns2="7e7c8aa9-4be2-48a6-a0f7-80013db2e73b" xmlns:ns3="7db3b190-d1cf-4882-bee6-3064ce691739" targetNamespace="http://schemas.microsoft.com/office/2006/metadata/properties" ma:root="true" ma:fieldsID="c518a831eea8f0d02cef310fd2c9fe1b" ns2:_="" ns3:_="">
     <xsd:import namespace="7e7c8aa9-4be2-48a6-a0f7-80013db2e73b"/>
@@ -6810,27 +7040,26 @@
 </ct:contentTypeSchema>
 </file>
 
-<file path=customXml/item2.xml><?xml version="1.0" encoding="utf-8"?>
-<?mso-contentType ?>
-<FormTemplates xmlns="http://schemas.microsoft.com/sharepoint/v3/contenttype/forms">
-  <Display>DocumentLibraryForm</Display>
-  <Edit>DocumentLibraryForm</Edit>
-  <New>DocumentLibraryForm</New>
-</FormTemplates>
+<file path=customXml/itemProps1.xml><?xml version="1.0" encoding="utf-8"?>
+<ds:datastoreItem xmlns:ds="http://schemas.openxmlformats.org/officeDocument/2006/customXml" ds:itemID="{46D28E4F-646D-46CD-8FF7-2D6454FF0DCE}">
+  <ds:schemaRefs>
+    <ds:schemaRef ds:uri="http://schemas.microsoft.com/office/2006/metadata/properties"/>
+    <ds:schemaRef ds:uri="http://schemas.microsoft.com/office/infopath/2007/PartnerControls"/>
+    <ds:schemaRef ds:uri="7db3b190-d1cf-4882-bee6-3064ce691739"/>
+    <ds:schemaRef ds:uri="7e7c8aa9-4be2-48a6-a0f7-80013db2e73b"/>
+  </ds:schemaRefs>
+</ds:datastoreItem>
 </file>
 
-<file path=customXml/item3.xml><?xml version="1.0" encoding="utf-8"?>
-<p:properties xmlns:p="http://schemas.microsoft.com/office/2006/metadata/properties" xmlns:xsi="http://www.w3.org/2001/XMLSchema-instance" xmlns:pc="http://schemas.microsoft.com/office/infopath/2007/PartnerControls">
-  <documentManagement>
-    <TaxCatchAll xmlns="7db3b190-d1cf-4882-bee6-3064ce691739" xsi:nil="true"/>
-    <lcf76f155ced4ddcb4097134ff3c332f xmlns="7e7c8aa9-4be2-48a6-a0f7-80013db2e73b">
-      <Terms xmlns="http://schemas.microsoft.com/office/infopath/2007/PartnerControls"/>
-    </lcf76f155ced4ddcb4097134ff3c332f>
-  </documentManagement>
-</p:properties>
+<file path=customXml/itemProps2.xml><?xml version="1.0" encoding="utf-8"?>
+<ds:datastoreItem xmlns:ds="http://schemas.openxmlformats.org/officeDocument/2006/customXml" ds:itemID="{527B54F7-0783-466E-9FEB-1C222DBD4603}">
+  <ds:schemaRefs>
+    <ds:schemaRef ds:uri="http://schemas.microsoft.com/sharepoint/v3/contenttype/forms"/>
+  </ds:schemaRefs>
+</ds:datastoreItem>
 </file>
 
-<file path=customXml/itemProps1.xml><?xml version="1.0" encoding="utf-8"?>
+<file path=customXml/itemProps3.xml><?xml version="1.0" encoding="utf-8"?>
 <ds:datastoreItem xmlns:ds="http://schemas.openxmlformats.org/officeDocument/2006/customXml" ds:itemID="{2EE9562F-1B0D-472B-B30E-C82A63E85FCA}">
   <ds:schemaRefs>
     <ds:schemaRef ds:uri="http://schemas.microsoft.com/office/2006/metadata/contentType"/>
@@ -6847,23 +7076,4 @@
     <ds:schemaRef ds:uri="http://schemas.microsoft.com/internal/obd"/>
   </ds:schemaRefs>
 </ds:datastoreItem>
-</file>
-
-<file path=customXml/itemProps2.xml><?xml version="1.0" encoding="utf-8"?>
-<ds:datastoreItem xmlns:ds="http://schemas.openxmlformats.org/officeDocument/2006/customXml" ds:itemID="{527B54F7-0783-466E-9FEB-1C222DBD4603}">
-  <ds:schemaRefs>
-    <ds:schemaRef ds:uri="http://schemas.microsoft.com/sharepoint/v3/contenttype/forms"/>
-  </ds:schemaRefs>
-</ds:datastoreItem>
-</file>
-
-<file path=customXml/itemProps3.xml><?xml version="1.0" encoding="utf-8"?>
-<ds:datastoreItem xmlns:ds="http://schemas.openxmlformats.org/officeDocument/2006/customXml" ds:itemID="{46D28E4F-646D-46CD-8FF7-2D6454FF0DCE}">
-  <ds:schemaRefs>
-    <ds:schemaRef ds:uri="http://schemas.microsoft.com/office/2006/metadata/properties"/>
-    <ds:schemaRef ds:uri="http://schemas.microsoft.com/office/infopath/2007/PartnerControls"/>
-    <ds:schemaRef ds:uri="7db3b190-d1cf-4882-bee6-3064ce691739"/>
-    <ds:schemaRef ds:uri="7e7c8aa9-4be2-48a6-a0f7-80013db2e73b"/>
-  </ds:schemaRefs>
-</ds:datastoreItem>
 </file>
</xml_diff>